<commit_message>
Agregue ejercicios clase 8 y converti en World archivos txt
</commit_message>
<xml_diff>
--- a/Clase8_BravoJosefina.docx
+++ b/Clase8_BravoJosefina.docx
@@ -8,6 +8,7 @@
           <w:b/>
           <w:bCs/>
           <w:u w:val="single"/>
+          <w:lang w:val="es-AR"/>
         </w:rPr>
       </w:pPr>
       <w:r>
@@ -15,6 +16,7 @@
           <w:b/>
           <w:bCs/>
           <w:u w:val="single"/>
+          <w:lang w:val="es-AR"/>
         </w:rPr>
         <w:t>CLASE 8- PROCESOS</w:t>
       </w:r>
@@ -68,7 +70,21 @@
           <w:lang w:val="es-AR"/>
         </w:rPr>
         <w:br/>
-        <w:t xml:space="preserve">Todos los softwares ejecutables se organizan en procesos, que quieren utilizar la CPU y es el SO quien organiza el orden de ejecución de los procesos. A este cambio de proceso lo llamamos cambio de contexto. Los procesos se ejecutan uno a la vez. Estos procesos no se almacenan en la memoria principal ya que consumen espacio y a la larga terminarían por llenar la memoria RAM. Todos los procesos son efímeros. Se crean y se terminan. </w:t>
+        <w:t xml:space="preserve">Todos los softwares ejecutables se organizan en procesos, que quieren utilizar la CPU y es el SO quien organiza el orden de ejecución de los procesos. A este cambio de proceso lo llamamos </w:t>
+      </w:r>
+      <w:r>
+        <w:rPr>
+          <w:b/>
+          <w:bCs/>
+          <w:lang w:val="es-AR"/>
+        </w:rPr>
+        <w:t>cambio de contexto</w:t>
+      </w:r>
+      <w:r>
+        <w:rPr>
+          <w:lang w:val="es-AR"/>
+        </w:rPr>
+        <w:t xml:space="preserve">. Los procesos se ejecutan uno a la vez. Estos procesos no se almacenan en la memoria principal ya que consumen espacio y a la larga terminarían por llenar la memoria RAM. Todos los procesos son efímeros. Se crean y se terminan. </w:t>
       </w:r>
     </w:p>
     <w:p>
@@ -314,14 +330,43 @@
           <w:lang w:val="es-AR"/>
         </w:rPr>
         <w:br/>
-        <w:t>Existen varios mecanismos de comunicación entre procesos o IPC=Inter Process:</w:t>
-      </w:r>
-      <w:r>
-        <w:rPr>
-          <w:lang w:val="es-AR"/>
-        </w:rPr>
-        <w:br/>
-        <w:t>A.Uno de ellos son las señales, las cuales son avisos que pueden guiar un proceso a otro. Luego el SO se encarga que el proceso que recibe la señal tome una acción para gestionarla.</w:t>
+        <w:t xml:space="preserve">Existen varios mecanismos de comunicación entre procesos o IPC=Inter </w:t>
+      </w:r>
+      <w:proofErr w:type="spellStart"/>
+      <w:r>
+        <w:rPr>
+          <w:lang w:val="es-AR"/>
+        </w:rPr>
+        <w:t>Process</w:t>
+      </w:r>
+      <w:proofErr w:type="spellEnd"/>
+      <w:r>
+        <w:rPr>
+          <w:lang w:val="es-AR"/>
+        </w:rPr>
+        <w:t>:</w:t>
+      </w:r>
+      <w:r>
+        <w:rPr>
+          <w:lang w:val="es-AR"/>
+        </w:rPr>
+        <w:br/>
+      </w:r>
+      <w:proofErr w:type="spellStart"/>
+      <w:proofErr w:type="gramStart"/>
+      <w:r>
+        <w:rPr>
+          <w:lang w:val="es-AR"/>
+        </w:rPr>
+        <w:t>A.Uno</w:t>
+      </w:r>
+      <w:proofErr w:type="spellEnd"/>
+      <w:proofErr w:type="gramEnd"/>
+      <w:r>
+        <w:rPr>
+          <w:lang w:val="es-AR"/>
+        </w:rPr>
+        <w:t xml:space="preserve"> de ellos son las señales, las cuales son avisos que pueden guiar un proceso a otro. Luego el SO se encarga que el proceso que recibe la señal tome una acción para gestionarla.</w:t>
       </w:r>
       <w:r>
         <w:rPr>
@@ -482,14 +527,58 @@
         <w:rPr>
           <w:lang w:val="es-AR"/>
         </w:rPr>
-        <w:t xml:space="preserve">El segundo motivo es que gracias a que la información es compartida el CPU trabaja de una manera mas eficiente y veloz. Esto da como resultado la modularidad, es decir, cuando una tarea contiene varios pasos el CPU puede ejecutarlos de manera independiente y simultánea. Modularidad: Ejecución independiente y simultanea de varios pasos de una tarea. </w:t>
+        <w:t xml:space="preserve">El segundo motivo es que gracias a que la información es compartida el CPU trabaja de una manera </w:t>
+      </w:r>
+      <w:proofErr w:type="spellStart"/>
+      <w:r>
+        <w:rPr>
+          <w:lang w:val="es-AR"/>
+        </w:rPr>
+        <w:t>mas</w:t>
+      </w:r>
+      <w:proofErr w:type="spellEnd"/>
+      <w:r>
+        <w:rPr>
+          <w:lang w:val="es-AR"/>
+        </w:rPr>
+        <w:t xml:space="preserve"> eficiente y veloz. Esto da como resultado </w:t>
+      </w:r>
+      <w:proofErr w:type="gramStart"/>
+      <w:r>
+        <w:rPr>
+          <w:lang w:val="es-AR"/>
+        </w:rPr>
+        <w:t>la modularidad</w:t>
+      </w:r>
+      <w:proofErr w:type="gramEnd"/>
+      <w:r>
+        <w:rPr>
+          <w:lang w:val="es-AR"/>
+        </w:rPr>
+        <w:t xml:space="preserve">, es decir, cuando una tarea contiene varios pasos el CPU puede ejecutarlos de manera independiente y simultánea. Modularidad: Ejecución independiente y simultanea de varios pasos de una tarea. </w:t>
       </w:r>
       <w:r>
         <w:rPr>
           <w:highlight w:val="yellow"/>
           <w:lang w:val="es-AR"/>
         </w:rPr>
-        <w:t>Por ejemplo: La línea 1,3,5 pueden estar realizándose en simultaneo pero la 4 necesita que la 2 se haya ejecutado y la 2 necesita que se haya ejecutado la 1.</w:t>
+        <w:t xml:space="preserve">Por ejemplo: La línea 1,3,5 pueden estar realizándose en </w:t>
+      </w:r>
+      <w:proofErr w:type="gramStart"/>
+      <w:r>
+        <w:rPr>
+          <w:highlight w:val="yellow"/>
+          <w:lang w:val="es-AR"/>
+        </w:rPr>
+        <w:t>simultaneo</w:t>
+      </w:r>
+      <w:proofErr w:type="gramEnd"/>
+      <w:r>
+        <w:rPr>
+          <w:highlight w:val="yellow"/>
+          <w:lang w:val="es-AR"/>
+        </w:rPr>
+        <w:t xml:space="preserve"> pero la 4 necesita que la 2 se haya ejecutado y la 2 necesita que se haya ejecutado la 1.</w:t>
       </w:r>
       <w:r>
         <w:rPr>
@@ -531,7 +620,21 @@
         <w:rPr>
           <w:lang w:val="es-AR"/>
         </w:rPr>
-        <w:t xml:space="preserve"> por otro proceso que se esta ejecutando. Para que los procesos se </w:t>
+        <w:t xml:space="preserve"> por otro proceso que se </w:t>
+      </w:r>
+      <w:proofErr w:type="spellStart"/>
+      <w:r>
+        <w:rPr>
+          <w:lang w:val="es-AR"/>
+        </w:rPr>
+        <w:t>esta</w:t>
+      </w:r>
+      <w:proofErr w:type="spellEnd"/>
+      <w:r>
+        <w:rPr>
+          <w:lang w:val="es-AR"/>
+        </w:rPr>
+        <w:t xml:space="preserve"> ejecutando. Para que los procesos se </w:t>
       </w:r>
       <w:r>
         <w:rPr>
@@ -565,7 +668,35 @@
         <w:rPr>
           <w:lang w:val="es-AR"/>
         </w:rPr>
-        <w:t xml:space="preserve"> o IPC=Inter-Process Communication. </w:t>
+        <w:t xml:space="preserve"> o IPC=Inter-</w:t>
+      </w:r>
+      <w:proofErr w:type="spellStart"/>
+      <w:r>
+        <w:rPr>
+          <w:lang w:val="es-AR"/>
+        </w:rPr>
+        <w:t>Process</w:t>
+      </w:r>
+      <w:proofErr w:type="spellEnd"/>
+      <w:r>
+        <w:rPr>
+          <w:lang w:val="es-AR"/>
+        </w:rPr>
+        <w:t xml:space="preserve"> </w:t>
+      </w:r>
+      <w:proofErr w:type="spellStart"/>
+      <w:r>
+        <w:rPr>
+          <w:lang w:val="es-AR"/>
+        </w:rPr>
+        <w:t>Communication</w:t>
+      </w:r>
+      <w:proofErr w:type="spellEnd"/>
+      <w:r>
+        <w:rPr>
+          <w:lang w:val="es-AR"/>
+        </w:rPr>
+        <w:t xml:space="preserve">. </w:t>
       </w:r>
       <w:r>
         <w:rPr>
@@ -637,7 +768,43 @@
           <w:bCs/>
           <w:lang w:val="es-AR"/>
         </w:rPr>
-        <w:t xml:space="preserve"> En los  Sistemas Operativos esta tarea la lleva cabo el Kernel. </w:t>
+        <w:t xml:space="preserve"> En </w:t>
+      </w:r>
+      <w:proofErr w:type="gramStart"/>
+      <w:r>
+        <w:rPr>
+          <w:b/>
+          <w:bCs/>
+          <w:lang w:val="es-AR"/>
+        </w:rPr>
+        <w:t>los  Sistemas</w:t>
+      </w:r>
+      <w:proofErr w:type="gramEnd"/>
+      <w:r>
+        <w:rPr>
+          <w:b/>
+          <w:bCs/>
+          <w:lang w:val="es-AR"/>
+        </w:rPr>
+        <w:t xml:space="preserve"> Operativos esta tarea la lleva cabo el </w:t>
+      </w:r>
+      <w:proofErr w:type="spellStart"/>
+      <w:r>
+        <w:rPr>
+          <w:b/>
+          <w:bCs/>
+          <w:lang w:val="es-AR"/>
+        </w:rPr>
+        <w:t>Kernel</w:t>
+      </w:r>
+      <w:proofErr w:type="spellEnd"/>
+      <w:r>
+        <w:rPr>
+          <w:b/>
+          <w:bCs/>
+          <w:lang w:val="es-AR"/>
+        </w:rPr>
+        <w:t xml:space="preserve">. </w:t>
       </w:r>
       <w:r>
         <w:rPr>
@@ -700,7 +867,21 @@
         <w:rPr>
           <w:lang w:val="es-AR"/>
         </w:rPr>
-        <w:t>Los procesos pueden transitar por diferentes estados, los cuales indican en que parte del ciclo de vida se encuentra el mismo, y en base a este el SO toma decisiones por el. Estados son:</w:t>
+        <w:t xml:space="preserve">Los procesos pueden transitar por diferentes estados, los cuales indican en que parte del ciclo de vida se encuentra el mismo, y en base a este el SO toma decisiones por </w:t>
+      </w:r>
+      <w:proofErr w:type="spellStart"/>
+      <w:r>
+        <w:rPr>
+          <w:lang w:val="es-AR"/>
+        </w:rPr>
+        <w:t>el</w:t>
+      </w:r>
+      <w:proofErr w:type="spellEnd"/>
+      <w:r>
+        <w:rPr>
+          <w:lang w:val="es-AR"/>
+        </w:rPr>
+        <w:t>. Estados son:</w:t>
       </w:r>
       <w:r>
         <w:rPr>
@@ -714,7 +895,21 @@
           <w:lang w:val="es-AR"/>
         </w:rPr>
         <w:br/>
-        <w:t>-Listo: Cuando esta en condiciones de ser ejecutado</w:t>
+        <w:t xml:space="preserve">-Listo: Cuando </w:t>
+      </w:r>
+      <w:proofErr w:type="spellStart"/>
+      <w:r>
+        <w:rPr>
+          <w:lang w:val="es-AR"/>
+        </w:rPr>
+        <w:t>esta</w:t>
+      </w:r>
+      <w:proofErr w:type="spellEnd"/>
+      <w:r>
+        <w:rPr>
+          <w:lang w:val="es-AR"/>
+        </w:rPr>
+        <w:t xml:space="preserve"> en condiciones de ser ejecutado</w:t>
       </w:r>
       <w:r>
         <w:rPr>
@@ -728,7 +923,21 @@
           <w:lang w:val="es-AR"/>
         </w:rPr>
         <w:br/>
-        <w:t>-Bloqueado: Cuando esta esperando que un proceso o recurso pueda ser utilizado.</w:t>
+        <w:t xml:space="preserve">-Bloqueado: Cuando </w:t>
+      </w:r>
+      <w:proofErr w:type="spellStart"/>
+      <w:r>
+        <w:rPr>
+          <w:lang w:val="es-AR"/>
+        </w:rPr>
+        <w:t>esta</w:t>
+      </w:r>
+      <w:proofErr w:type="spellEnd"/>
+      <w:r>
+        <w:rPr>
+          <w:lang w:val="es-AR"/>
+        </w:rPr>
+        <w:t xml:space="preserve"> esperando que un proceso o recurso pueda ser utilizado.</w:t>
       </w:r>
       <w:r>
         <w:rPr>
@@ -972,7 +1181,49 @@
         <w:rPr>
           <w:lang w:val="es-AR"/>
         </w:rPr>
-        <w:t xml:space="preserve">: First In, Firts Out. Se asigna </w:t>
+        <w:t xml:space="preserve">: </w:t>
+      </w:r>
+      <w:proofErr w:type="spellStart"/>
+      <w:r>
+        <w:rPr>
+          <w:lang w:val="es-AR"/>
+        </w:rPr>
+        <w:t>First</w:t>
+      </w:r>
+      <w:proofErr w:type="spellEnd"/>
+      <w:r>
+        <w:rPr>
+          <w:lang w:val="es-AR"/>
+        </w:rPr>
+        <w:t xml:space="preserve"> In, </w:t>
+      </w:r>
+      <w:proofErr w:type="spellStart"/>
+      <w:r>
+        <w:rPr>
+          <w:lang w:val="es-AR"/>
+        </w:rPr>
+        <w:t>Firts</w:t>
+      </w:r>
+      <w:proofErr w:type="spellEnd"/>
+      <w:r>
+        <w:rPr>
+          <w:lang w:val="es-AR"/>
+        </w:rPr>
+        <w:t xml:space="preserve"> </w:t>
+      </w:r>
+      <w:proofErr w:type="spellStart"/>
+      <w:r>
+        <w:rPr>
+          <w:lang w:val="es-AR"/>
+        </w:rPr>
+        <w:t>Out</w:t>
+      </w:r>
+      <w:proofErr w:type="spellEnd"/>
+      <w:r>
+        <w:rPr>
+          <w:lang w:val="es-AR"/>
+        </w:rPr>
+        <w:t xml:space="preserve">. Se asigna </w:t>
       </w:r>
       <w:r>
         <w:rPr>
@@ -1013,7 +1264,49 @@
         <w:rPr>
           <w:lang w:val="es-AR"/>
         </w:rPr>
-        <w:t xml:space="preserve">: Shortest Job First. La prioridad de ejecución esta dada no por quien llega primero a solicitar el recurso, sino por quien posee el </w:t>
+        <w:t xml:space="preserve">: </w:t>
+      </w:r>
+      <w:proofErr w:type="spellStart"/>
+      <w:r>
+        <w:rPr>
+          <w:lang w:val="es-AR"/>
+        </w:rPr>
+        <w:t>Shortest</w:t>
+      </w:r>
+      <w:proofErr w:type="spellEnd"/>
+      <w:r>
+        <w:rPr>
+          <w:lang w:val="es-AR"/>
+        </w:rPr>
+        <w:t xml:space="preserve"> Job </w:t>
+      </w:r>
+      <w:proofErr w:type="spellStart"/>
+      <w:r>
+        <w:rPr>
+          <w:lang w:val="es-AR"/>
+        </w:rPr>
+        <w:t>First</w:t>
+      </w:r>
+      <w:proofErr w:type="spellEnd"/>
+      <w:r>
+        <w:rPr>
+          <w:lang w:val="es-AR"/>
+        </w:rPr>
+        <w:t xml:space="preserve">. La prioridad de ejecución </w:t>
+      </w:r>
+      <w:proofErr w:type="spellStart"/>
+      <w:r>
+        <w:rPr>
+          <w:lang w:val="es-AR"/>
+        </w:rPr>
+        <w:t>esta</w:t>
+      </w:r>
+      <w:proofErr w:type="spellEnd"/>
+      <w:r>
+        <w:rPr>
+          <w:lang w:val="es-AR"/>
+        </w:rPr>
+        <w:t xml:space="preserve"> dada no por quien llega primero a solicitar el recurso, sino por quien posee el </w:t>
       </w:r>
       <w:r>
         <w:rPr>
@@ -1054,7 +1347,35 @@
         <w:rPr>
           <w:lang w:val="es-AR"/>
         </w:rPr>
-        <w:t xml:space="preserve"> Shortest Remaining Time. En el cual, si un proceso largo se está ejecutando y llega un segundo por </w:t>
+        <w:t xml:space="preserve"> </w:t>
+      </w:r>
+      <w:proofErr w:type="spellStart"/>
+      <w:r>
+        <w:rPr>
+          <w:lang w:val="es-AR"/>
+        </w:rPr>
+        <w:t>Shortest</w:t>
+      </w:r>
+      <w:proofErr w:type="spellEnd"/>
+      <w:r>
+        <w:rPr>
+          <w:lang w:val="es-AR"/>
+        </w:rPr>
+        <w:t xml:space="preserve"> </w:t>
+      </w:r>
+      <w:proofErr w:type="spellStart"/>
+      <w:r>
+        <w:rPr>
+          <w:lang w:val="es-AR"/>
+        </w:rPr>
+        <w:t>Remaining</w:t>
+      </w:r>
+      <w:proofErr w:type="spellEnd"/>
+      <w:r>
+        <w:rPr>
+          <w:lang w:val="es-AR"/>
+        </w:rPr>
+        <w:t xml:space="preserve"> Time. En el cual, si un proceso largo se está ejecutando y llega un segundo por </w:t>
       </w:r>
       <w:r>
         <w:rPr>
@@ -1068,7 +1389,21 @@
         <w:rPr>
           <w:lang w:val="es-AR"/>
         </w:rPr>
-        <w:t xml:space="preserve">, se interrumpe el primero ejecutándose el segundo. Una vez terminado este, comienza nuevamente el primer proceso en el sector en el que fue cortado. Al menos que aparezca otro mas chico para terminar su ejecución. </w:t>
+        <w:t xml:space="preserve">, se interrumpe el primero ejecutándose el segundo. Una vez terminado este, comienza nuevamente el primer proceso en el sector en el que fue cortado. Al menos que aparezca otro </w:t>
+      </w:r>
+      <w:proofErr w:type="spellStart"/>
+      <w:r>
+        <w:rPr>
+          <w:lang w:val="es-AR"/>
+        </w:rPr>
+        <w:t>mas</w:t>
+      </w:r>
+      <w:proofErr w:type="spellEnd"/>
+      <w:r>
+        <w:rPr>
+          <w:lang w:val="es-AR"/>
+        </w:rPr>
+        <w:t xml:space="preserve"> chico para terminar su ejecución. </w:t>
       </w:r>
       <w:r>
         <w:rPr>
@@ -1099,13 +1434,43 @@
           <w:bCs/>
           <w:lang w:val="es-AR"/>
         </w:rPr>
-        <w:t>ROUND ROBIN</w:t>
-      </w:r>
-      <w:r>
-        <w:rPr>
-          <w:lang w:val="es-AR"/>
-        </w:rPr>
-        <w:t xml:space="preserve"> : En el cual existe una porción de tiempo (por cantidad de tiempo) establecida o Quantum de tiempo en donde los procesos a medida que van llegando a la fila de espera se ejecutan en el CPU, hasta que el quantum se cumple. Una vez cumplido, se interrumpe el proceso y si es que aun le falta tiempo de ejecución, vuelve a la cola ubicándose al final hasta que es nuevamente su turno y de esta forma se establece que </w:t>
+        <w:t xml:space="preserve">ROUND </w:t>
+      </w:r>
+      <w:proofErr w:type="gramStart"/>
+      <w:r>
+        <w:rPr>
+          <w:b/>
+          <w:bCs/>
+          <w:lang w:val="es-AR"/>
+        </w:rPr>
+        <w:t>ROBIN</w:t>
+      </w:r>
+      <w:r>
+        <w:rPr>
+          <w:lang w:val="es-AR"/>
+        </w:rPr>
+        <w:t xml:space="preserve"> :</w:t>
+      </w:r>
+      <w:proofErr w:type="gramEnd"/>
+      <w:r>
+        <w:rPr>
+          <w:lang w:val="es-AR"/>
+        </w:rPr>
+        <w:t xml:space="preserve"> En el cual existe una porción de tiempo (por cantidad de tiempo) establecida o Quantum de tiempo en donde los procesos a medida que van llegando a la fila de espera se ejecutan en el CPU, hasta que el quantum se cumple. Una vez cumplido, se interrumpe el proceso y si es que </w:t>
+      </w:r>
+      <w:proofErr w:type="spellStart"/>
+      <w:r>
+        <w:rPr>
+          <w:lang w:val="es-AR"/>
+        </w:rPr>
+        <w:t>aun</w:t>
+      </w:r>
+      <w:proofErr w:type="spellEnd"/>
+      <w:r>
+        <w:rPr>
+          <w:lang w:val="es-AR"/>
+        </w:rPr>
+        <w:t xml:space="preserve"> le falta tiempo de ejecución, vuelve a la cola ubicándose al final hasta que es nuevamente su turno y de esta forma se establece que </w:t>
       </w:r>
       <w:r>
         <w:rPr>
@@ -1474,7 +1839,21 @@
         <w:rPr>
           <w:lang w:val="es-AR"/>
         </w:rPr>
-        <w:t xml:space="preserve"> El planificador del procesador tiene como misión la asignación del mismo a los procesos que están en la cola de procesos preparados.</w:t>
+        <w:t xml:space="preserve"> El planificador del procesador tiene como misión la asignación </w:t>
+      </w:r>
+      <w:proofErr w:type="gramStart"/>
+      <w:r>
+        <w:rPr>
+          <w:lang w:val="es-AR"/>
+        </w:rPr>
+        <w:t>del mismo</w:t>
+      </w:r>
+      <w:proofErr w:type="gramEnd"/>
+      <w:r>
+        <w:rPr>
+          <w:lang w:val="es-AR"/>
+        </w:rPr>
+        <w:t xml:space="preserve"> a los procesos que están en la cola de procesos preparados.</w:t>
       </w:r>
     </w:p>
     <w:sectPr>
@@ -1889,6 +2268,7 @@
   <w:style w:type="character" w:default="1" w:styleId="Fuentedeprrafopredeter">
     <w:name w:val="Default Paragraph Font"/>
     <w:uiPriority w:val="1"/>
+    <w:semiHidden/>
     <w:unhideWhenUsed/>
   </w:style>
   <w:style w:type="table" w:default="1" w:styleId="Tablanormal">

</xml_diff>